<commit_message>
kieu du lieu va khai bao bien
</commit_message>
<xml_diff>
--- a/buoi1.docx
+++ b/buoi1.docx
@@ -9,18 +9,49 @@
     </w:p>
     <w:p/>
     <w:p>
-      <w:r>
-        <w:t>import java.util.*;</w:t>
-      </w:r>
-    </w:p>
-    <w:p>
-      <w:r>
-        <w:t>import java.lang.*;</w:t>
-      </w:r>
-    </w:p>
-    <w:p>
-      <w:r>
-        <w:t>import java.io.*;</w:t>
+      <w:proofErr w:type="gramStart"/>
+      <w:r>
+        <w:t>import</w:t>
+      </w:r>
+      <w:proofErr w:type="gramEnd"/>
+      <w:r>
+        <w:t xml:space="preserve"> </w:t>
+      </w:r>
+      <w:proofErr w:type="spellStart"/>
+      <w:r>
+        <w:t>java.util</w:t>
+      </w:r>
+      <w:proofErr w:type="spellEnd"/>
+      <w:r>
+        <w:t>.*;</w:t>
+      </w:r>
+    </w:p>
+    <w:p>
+      <w:proofErr w:type="gramStart"/>
+      <w:r>
+        <w:t>import</w:t>
+      </w:r>
+      <w:proofErr w:type="gramEnd"/>
+      <w:r>
+        <w:t xml:space="preserve"> </w:t>
+      </w:r>
+      <w:proofErr w:type="spellStart"/>
+      <w:r>
+        <w:t>java.lang</w:t>
+      </w:r>
+      <w:proofErr w:type="spellEnd"/>
+      <w:r>
+        <w:t>.*;</w:t>
+      </w:r>
+    </w:p>
+    <w:p>
+      <w:proofErr w:type="gramStart"/>
+      <w:r>
+        <w:t>import</w:t>
+      </w:r>
+      <w:proofErr w:type="gramEnd"/>
+      <w:r>
+        <w:t xml:space="preserve"> java.io.*;</w:t>
       </w:r>
     </w:p>
     <w:p/>
@@ -30,9 +61,19 @@
       </w:r>
     </w:p>
     <w:p>
-      <w:r>
-        <w:t>class Ideone</w:t>
-      </w:r>
+      <w:proofErr w:type="gramStart"/>
+      <w:r>
+        <w:t>class</w:t>
+      </w:r>
+      <w:proofErr w:type="gramEnd"/>
+      <w:r>
+        <w:t xml:space="preserve"> </w:t>
+      </w:r>
+      <w:proofErr w:type="spellStart"/>
+      <w:r>
+        <w:t>Ideone</w:t>
+      </w:r>
+      <w:proofErr w:type="spellEnd"/>
     </w:p>
     <w:p>
       <w:r>
@@ -42,8 +83,28 @@
     <w:p>
       <w:r>
         <w:tab/>
-        <w:t>public static void main (String[] args) throws java.lang.Exception</w:t>
-      </w:r>
+      </w:r>
+      <w:proofErr w:type="gramStart"/>
+      <w:r>
+        <w:t>public</w:t>
+      </w:r>
+      <w:proofErr w:type="gramEnd"/>
+      <w:r>
+        <w:t xml:space="preserve"> static void main (String[] </w:t>
+      </w:r>
+      <w:proofErr w:type="spellStart"/>
+      <w:r>
+        <w:t>args</w:t>
+      </w:r>
+      <w:proofErr w:type="spellEnd"/>
+      <w:r>
+        <w:t xml:space="preserve">) throws </w:t>
+      </w:r>
+      <w:proofErr w:type="spellStart"/>
+      <w:r>
+        <w:t>java.lang.Exception</w:t>
+      </w:r>
+      <w:proofErr w:type="spellEnd"/>
     </w:p>
     <w:p>
       <w:r>
@@ -52,26 +113,567 @@
       </w:r>
     </w:p>
     <w:p>
+      <w:pPr>
+        <w:spacing w:before="100" w:beforeAutospacing="1" w:after="100" w:afterAutospacing="1" w:line="300" w:lineRule="atLeast"/>
+        <w:ind w:left="360"/>
+        <w:rPr>
+          <w:rFonts w:ascii="Courier New" w:eastAsia="Times New Roman" w:hAnsi="Courier New" w:cs="Courier New"/>
+          <w:color w:val="000066"/>
+          <w:sz w:val="24"/>
+          <w:szCs w:val="24"/>
+        </w:rPr>
+      </w:pPr>
       <w:r>
         <w:tab/>
       </w:r>
       <w:r>
         <w:tab/>
-        <w:t>// 1 : Kiểu dữ liệu</w:t>
-      </w:r>
-    </w:p>
-    <w:p>
-      <w:r>
-        <w:tab/>
+      </w:r>
+      <w:r>
+        <w:rPr>
+          <w:rFonts w:ascii="Courier New" w:eastAsia="Times New Roman" w:hAnsi="Courier New" w:cs="Courier New"/>
+          <w:i/>
+          <w:iCs/>
+          <w:color w:val="666666"/>
+          <w:sz w:val="24"/>
+          <w:szCs w:val="24"/>
+        </w:rPr>
+        <w:t>// your code goes here</w:t>
+      </w:r>
+    </w:p>
+    <w:p>
+      <w:pPr>
+        <w:spacing w:before="100" w:beforeAutospacing="1" w:after="100" w:afterAutospacing="1" w:line="300" w:lineRule="atLeast"/>
+        <w:ind w:left="1440"/>
+        <w:rPr>
+          <w:rFonts w:ascii="Courier New" w:eastAsia="Times New Roman" w:hAnsi="Courier New" w:cs="Courier New"/>
+          <w:color w:val="000066"/>
+          <w:sz w:val="24"/>
+          <w:szCs w:val="24"/>
+        </w:rPr>
+      </w:pPr>
+      <w:bookmarkStart w:id="0" w:name="_GoBack"/>
+      <w:r>
+        <w:rPr>
+          <w:rFonts w:ascii="Courier New" w:eastAsia="Times New Roman" w:hAnsi="Courier New" w:cs="Courier New"/>
+          <w:i/>
+          <w:iCs/>
+          <w:color w:val="666666"/>
+          <w:sz w:val="24"/>
+          <w:szCs w:val="24"/>
+        </w:rPr>
+        <w:t xml:space="preserve">// </w:t>
+      </w:r>
+      <w:proofErr w:type="gramStart"/>
+      <w:r>
+        <w:rPr>
+          <w:rFonts w:ascii="Courier New" w:eastAsia="Times New Roman" w:hAnsi="Courier New" w:cs="Courier New"/>
+          <w:i/>
+          <w:iCs/>
+          <w:color w:val="666666"/>
+          <w:sz w:val="24"/>
+          <w:szCs w:val="24"/>
+        </w:rPr>
+        <w:t>1 :</w:t>
+      </w:r>
+      <w:proofErr w:type="gramEnd"/>
+      <w:r>
+        <w:rPr>
+          <w:rFonts w:ascii="Courier New" w:eastAsia="Times New Roman" w:hAnsi="Courier New" w:cs="Courier New"/>
+          <w:i/>
+          <w:iCs/>
+          <w:color w:val="666666"/>
+          <w:sz w:val="24"/>
+          <w:szCs w:val="24"/>
+        </w:rPr>
+        <w:t xml:space="preserve"> </w:t>
+      </w:r>
+      <w:proofErr w:type="spellStart"/>
+      <w:r>
+        <w:rPr>
+          <w:rFonts w:ascii="Courier New" w:eastAsia="Times New Roman" w:hAnsi="Courier New" w:cs="Courier New"/>
+          <w:i/>
+          <w:iCs/>
+          <w:color w:val="666666"/>
+          <w:sz w:val="24"/>
+          <w:szCs w:val="24"/>
+        </w:rPr>
+        <w:t>Kiểu</w:t>
+      </w:r>
+      <w:proofErr w:type="spellEnd"/>
+      <w:r>
+        <w:rPr>
+          <w:rFonts w:ascii="Courier New" w:eastAsia="Times New Roman" w:hAnsi="Courier New" w:cs="Courier New"/>
+          <w:i/>
+          <w:iCs/>
+          <w:color w:val="666666"/>
+          <w:sz w:val="24"/>
+          <w:szCs w:val="24"/>
+        </w:rPr>
+        <w:t xml:space="preserve"> </w:t>
+      </w:r>
+      <w:proofErr w:type="spellStart"/>
+      <w:r>
+        <w:rPr>
+          <w:rFonts w:ascii="Courier New" w:eastAsia="Times New Roman" w:hAnsi="Courier New" w:cs="Courier New"/>
+          <w:i/>
+          <w:iCs/>
+          <w:color w:val="666666"/>
+          <w:sz w:val="24"/>
+          <w:szCs w:val="24"/>
+        </w:rPr>
+        <w:t>dữ</w:t>
+      </w:r>
+      <w:proofErr w:type="spellEnd"/>
+      <w:r>
+        <w:rPr>
+          <w:rFonts w:ascii="Courier New" w:eastAsia="Times New Roman" w:hAnsi="Courier New" w:cs="Courier New"/>
+          <w:i/>
+          <w:iCs/>
+          <w:color w:val="666666"/>
+          <w:sz w:val="24"/>
+          <w:szCs w:val="24"/>
+        </w:rPr>
+        <w:t xml:space="preserve"> </w:t>
+      </w:r>
+      <w:proofErr w:type="spellStart"/>
+      <w:r>
+        <w:rPr>
+          <w:rFonts w:ascii="Courier New" w:eastAsia="Times New Roman" w:hAnsi="Courier New" w:cs="Courier New"/>
+          <w:i/>
+          <w:iCs/>
+          <w:color w:val="666666"/>
+          <w:sz w:val="24"/>
+          <w:szCs w:val="24"/>
+        </w:rPr>
+        <w:t>liệu</w:t>
+      </w:r>
+      <w:proofErr w:type="spellEnd"/>
+    </w:p>
+    <w:p>
+      <w:pPr>
+        <w:spacing w:before="100" w:beforeAutospacing="1" w:after="100" w:afterAutospacing="1" w:line="300" w:lineRule="atLeast"/>
+        <w:ind w:left="1440"/>
+        <w:rPr>
+          <w:rFonts w:ascii="Courier New" w:eastAsia="Times New Roman" w:hAnsi="Courier New" w:cs="Courier New"/>
+          <w:color w:val="000066"/>
+          <w:sz w:val="24"/>
+          <w:szCs w:val="24"/>
+        </w:rPr>
+      </w:pPr>
+      <w:r>
+        <w:rPr>
+          <w:rFonts w:ascii="Courier New" w:eastAsia="Times New Roman" w:hAnsi="Courier New" w:cs="Courier New"/>
+          <w:i/>
+          <w:iCs/>
+          <w:color w:val="666666"/>
+          <w:sz w:val="24"/>
+          <w:szCs w:val="24"/>
+        </w:rPr>
+        <w:t xml:space="preserve">// </w:t>
+      </w:r>
+      <w:proofErr w:type="gramStart"/>
+      <w:r>
+        <w:rPr>
+          <w:rFonts w:ascii="Courier New" w:eastAsia="Times New Roman" w:hAnsi="Courier New" w:cs="Courier New"/>
+          <w:i/>
+          <w:iCs/>
+          <w:color w:val="666666"/>
+          <w:sz w:val="24"/>
+          <w:szCs w:val="24"/>
+        </w:rPr>
+        <w:t>String ,Integer</w:t>
+      </w:r>
+      <w:proofErr w:type="gramEnd"/>
+      <w:r>
+        <w:rPr>
+          <w:rFonts w:ascii="Courier New" w:eastAsia="Times New Roman" w:hAnsi="Courier New" w:cs="Courier New"/>
+          <w:i/>
+          <w:iCs/>
+          <w:color w:val="666666"/>
+          <w:sz w:val="24"/>
+          <w:szCs w:val="24"/>
+        </w:rPr>
+        <w:t xml:space="preserve"> , Float , Double , Boolean : Object</w:t>
+      </w:r>
+    </w:p>
+    <w:p>
+      <w:pPr>
+        <w:spacing w:before="100" w:beforeAutospacing="1" w:after="100" w:afterAutospacing="1" w:line="300" w:lineRule="atLeast"/>
+        <w:ind w:left="1440"/>
+        <w:rPr>
+          <w:rFonts w:ascii="Courier New" w:eastAsia="Times New Roman" w:hAnsi="Courier New" w:cs="Courier New"/>
+          <w:color w:val="000066"/>
+          <w:sz w:val="24"/>
+          <w:szCs w:val="24"/>
+        </w:rPr>
+      </w:pPr>
+      <w:r>
+        <w:rPr>
+          <w:rFonts w:ascii="Courier New" w:eastAsia="Times New Roman" w:hAnsi="Courier New" w:cs="Courier New"/>
+          <w:i/>
+          <w:iCs/>
+          <w:color w:val="666666"/>
+          <w:sz w:val="24"/>
+          <w:szCs w:val="24"/>
+        </w:rPr>
+        <w:t xml:space="preserve">// </w:t>
+      </w:r>
+      <w:proofErr w:type="spellStart"/>
+      <w:proofErr w:type="gramStart"/>
+      <w:r>
+        <w:rPr>
+          <w:rFonts w:ascii="Courier New" w:eastAsia="Times New Roman" w:hAnsi="Courier New" w:cs="Courier New"/>
+          <w:i/>
+          <w:iCs/>
+          <w:color w:val="666666"/>
+          <w:sz w:val="24"/>
+          <w:szCs w:val="24"/>
+        </w:rPr>
+        <w:t>int</w:t>
+      </w:r>
+      <w:proofErr w:type="spellEnd"/>
+      <w:r>
+        <w:rPr>
+          <w:rFonts w:ascii="Courier New" w:eastAsia="Times New Roman" w:hAnsi="Courier New" w:cs="Courier New"/>
+          <w:i/>
+          <w:iCs/>
+          <w:color w:val="666666"/>
+          <w:sz w:val="24"/>
+          <w:szCs w:val="24"/>
+        </w:rPr>
+        <w:t xml:space="preserve"> ,</w:t>
+      </w:r>
+      <w:proofErr w:type="gramEnd"/>
+      <w:r>
+        <w:rPr>
+          <w:rFonts w:ascii="Courier New" w:eastAsia="Times New Roman" w:hAnsi="Courier New" w:cs="Courier New"/>
+          <w:i/>
+          <w:iCs/>
+          <w:color w:val="666666"/>
+          <w:sz w:val="24"/>
+          <w:szCs w:val="24"/>
+        </w:rPr>
+        <w:t xml:space="preserve"> float , double , </w:t>
+      </w:r>
+      <w:proofErr w:type="spellStart"/>
+      <w:r>
+        <w:rPr>
+          <w:rFonts w:ascii="Courier New" w:eastAsia="Times New Roman" w:hAnsi="Courier New" w:cs="Courier New"/>
+          <w:i/>
+          <w:iCs/>
+          <w:color w:val="666666"/>
+          <w:sz w:val="24"/>
+          <w:szCs w:val="24"/>
+        </w:rPr>
+        <w:t>boolean</w:t>
+      </w:r>
+      <w:proofErr w:type="spellEnd"/>
+      <w:r>
+        <w:rPr>
+          <w:rFonts w:ascii="Courier New" w:eastAsia="Times New Roman" w:hAnsi="Courier New" w:cs="Courier New"/>
+          <w:i/>
+          <w:iCs/>
+          <w:color w:val="666666"/>
+          <w:sz w:val="24"/>
+          <w:szCs w:val="24"/>
+        </w:rPr>
+        <w:t xml:space="preserve"> : Nguyen </w:t>
+      </w:r>
+      <w:proofErr w:type="spellStart"/>
+      <w:r>
+        <w:rPr>
+          <w:rFonts w:ascii="Courier New" w:eastAsia="Times New Roman" w:hAnsi="Courier New" w:cs="Courier New"/>
+          <w:i/>
+          <w:iCs/>
+          <w:color w:val="666666"/>
+          <w:sz w:val="24"/>
+          <w:szCs w:val="24"/>
+        </w:rPr>
+        <w:t>thủy</w:t>
+      </w:r>
+      <w:proofErr w:type="spellEnd"/>
+    </w:p>
+    <w:p>
+      <w:pPr>
+        <w:spacing w:before="100" w:beforeAutospacing="1" w:after="100" w:afterAutospacing="1" w:line="300" w:lineRule="atLeast"/>
+        <w:ind w:left="1440"/>
+        <w:rPr>
+          <w:rFonts w:ascii="Courier New" w:eastAsia="Times New Roman" w:hAnsi="Courier New" w:cs="Courier New"/>
+          <w:color w:val="000066"/>
+          <w:sz w:val="24"/>
+          <w:szCs w:val="24"/>
+        </w:rPr>
+      </w:pPr>
+      <w:r>
+        <w:rPr>
+          <w:rFonts w:ascii="Courier New" w:eastAsia="Times New Roman" w:hAnsi="Courier New" w:cs="Courier New"/>
+          <w:i/>
+          <w:iCs/>
+          <w:color w:val="666666"/>
+          <w:sz w:val="24"/>
+          <w:szCs w:val="24"/>
+        </w:rPr>
+        <w:t xml:space="preserve">// </w:t>
+      </w:r>
+      <w:proofErr w:type="gramStart"/>
+      <w:r>
+        <w:rPr>
+          <w:rFonts w:ascii="Courier New" w:eastAsia="Times New Roman" w:hAnsi="Courier New" w:cs="Courier New"/>
+          <w:i/>
+          <w:iCs/>
+          <w:color w:val="666666"/>
+          <w:sz w:val="24"/>
+          <w:szCs w:val="24"/>
+        </w:rPr>
+        <w:t>2 :</w:t>
+      </w:r>
+      <w:proofErr w:type="gramEnd"/>
+      <w:r>
+        <w:rPr>
+          <w:rFonts w:ascii="Courier New" w:eastAsia="Times New Roman" w:hAnsi="Courier New" w:cs="Courier New"/>
+          <w:i/>
+          <w:iCs/>
+          <w:color w:val="666666"/>
+          <w:sz w:val="24"/>
+          <w:szCs w:val="24"/>
+        </w:rPr>
+        <w:t xml:space="preserve"> </w:t>
+      </w:r>
+      <w:proofErr w:type="spellStart"/>
+      <w:r>
+        <w:rPr>
+          <w:rFonts w:ascii="Courier New" w:eastAsia="Times New Roman" w:hAnsi="Courier New" w:cs="Courier New"/>
+          <w:i/>
+          <w:iCs/>
+          <w:color w:val="666666"/>
+          <w:sz w:val="24"/>
+          <w:szCs w:val="24"/>
+        </w:rPr>
+        <w:t>Khai</w:t>
+      </w:r>
+      <w:proofErr w:type="spellEnd"/>
+      <w:r>
+        <w:rPr>
+          <w:rFonts w:ascii="Courier New" w:eastAsia="Times New Roman" w:hAnsi="Courier New" w:cs="Courier New"/>
+          <w:i/>
+          <w:iCs/>
+          <w:color w:val="666666"/>
+          <w:sz w:val="24"/>
+          <w:szCs w:val="24"/>
+        </w:rPr>
+        <w:t xml:space="preserve"> </w:t>
+      </w:r>
+      <w:proofErr w:type="spellStart"/>
+      <w:r>
+        <w:rPr>
+          <w:rFonts w:ascii="Courier New" w:eastAsia="Times New Roman" w:hAnsi="Courier New" w:cs="Courier New"/>
+          <w:i/>
+          <w:iCs/>
+          <w:color w:val="666666"/>
+          <w:sz w:val="24"/>
+          <w:szCs w:val="24"/>
+        </w:rPr>
+        <w:t>báo</w:t>
+      </w:r>
+      <w:proofErr w:type="spellEnd"/>
+      <w:r>
+        <w:rPr>
+          <w:rFonts w:ascii="Courier New" w:eastAsia="Times New Roman" w:hAnsi="Courier New" w:cs="Courier New"/>
+          <w:i/>
+          <w:iCs/>
+          <w:color w:val="666666"/>
+          <w:sz w:val="24"/>
+          <w:szCs w:val="24"/>
+        </w:rPr>
+        <w:t xml:space="preserve"> </w:t>
+      </w:r>
+      <w:proofErr w:type="spellStart"/>
+      <w:r>
+        <w:rPr>
+          <w:rFonts w:ascii="Courier New" w:eastAsia="Times New Roman" w:hAnsi="Courier New" w:cs="Courier New"/>
+          <w:i/>
+          <w:iCs/>
+          <w:color w:val="666666"/>
+          <w:sz w:val="24"/>
+          <w:szCs w:val="24"/>
+        </w:rPr>
+        <w:t>biến</w:t>
+      </w:r>
+      <w:proofErr w:type="spellEnd"/>
+    </w:p>
+    <w:p>
+      <w:pPr>
+        <w:spacing w:before="100" w:beforeAutospacing="1" w:after="100" w:afterAutospacing="1" w:line="300" w:lineRule="atLeast"/>
+        <w:ind w:left="1440"/>
+        <w:rPr>
+          <w:rFonts w:ascii="Courier New" w:eastAsia="Times New Roman" w:hAnsi="Courier New" w:cs="Courier New"/>
+          <w:color w:val="000066"/>
+          <w:sz w:val="24"/>
+          <w:szCs w:val="24"/>
+        </w:rPr>
+      </w:pPr>
+      <w:hyperlink r:id="rId6" w:history="1">
+        <w:r>
+          <w:rPr>
+            <w:rFonts w:ascii="Courier New" w:eastAsia="Times New Roman" w:hAnsi="Courier New" w:cs="Courier New"/>
+            <w:color w:val="003399"/>
+            <w:sz w:val="24"/>
+            <w:szCs w:val="24"/>
+          </w:rPr>
+          <w:t>String</w:t>
+        </w:r>
+      </w:hyperlink>
+      <w:r>
+        <w:rPr>
+          <w:rFonts w:ascii="Courier New" w:eastAsia="Times New Roman" w:hAnsi="Courier New" w:cs="Courier New"/>
+          <w:color w:val="000066"/>
+          <w:sz w:val="24"/>
+          <w:szCs w:val="24"/>
+        </w:rPr>
+        <w:t xml:space="preserve"> name </w:t>
+      </w:r>
+      <w:r>
+        <w:rPr>
+          <w:rFonts w:ascii="Courier New" w:eastAsia="Times New Roman" w:hAnsi="Courier New" w:cs="Courier New"/>
+          <w:color w:val="339933"/>
+          <w:sz w:val="24"/>
+          <w:szCs w:val="24"/>
+        </w:rPr>
+        <w:t>=</w:t>
+      </w:r>
+      <w:r>
+        <w:rPr>
+          <w:rFonts w:ascii="Courier New" w:eastAsia="Times New Roman" w:hAnsi="Courier New" w:cs="Courier New"/>
+          <w:color w:val="000066"/>
+          <w:sz w:val="24"/>
+          <w:szCs w:val="24"/>
+        </w:rPr>
+        <w:t xml:space="preserve"> </w:t>
+      </w:r>
+      <w:r>
+        <w:rPr>
+          <w:rFonts w:ascii="Courier New" w:eastAsia="Times New Roman" w:hAnsi="Courier New" w:cs="Courier New"/>
+          <w:color w:val="0000FF"/>
+          <w:sz w:val="24"/>
+          <w:szCs w:val="24"/>
+        </w:rPr>
+        <w:t>"Pham Tan Phat"</w:t>
+      </w:r>
+      <w:r>
+        <w:rPr>
+          <w:rFonts w:ascii="Courier New" w:eastAsia="Times New Roman" w:hAnsi="Courier New" w:cs="Courier New"/>
+          <w:color w:val="339933"/>
+          <w:sz w:val="24"/>
+          <w:szCs w:val="24"/>
+        </w:rPr>
+        <w:t>;</w:t>
+      </w:r>
+    </w:p>
+    <w:p>
+      <w:pPr>
+        <w:spacing w:before="100" w:beforeAutospacing="1" w:after="100" w:afterAutospacing="1" w:line="300" w:lineRule="atLeast"/>
+        <w:ind w:left="1440"/>
+        <w:rPr>
+          <w:rFonts w:ascii="Courier New" w:eastAsia="Times New Roman" w:hAnsi="Courier New" w:cs="Courier New"/>
+          <w:color w:val="000066"/>
+          <w:sz w:val="24"/>
+          <w:szCs w:val="24"/>
+        </w:rPr>
+      </w:pPr>
+      <w:hyperlink r:id="rId7" w:history="1">
+        <w:proofErr w:type="spellStart"/>
+        <w:r>
+          <w:rPr>
+            <w:rFonts w:ascii="Courier New" w:eastAsia="Times New Roman" w:hAnsi="Courier New" w:cs="Courier New"/>
+            <w:color w:val="003399"/>
+            <w:sz w:val="24"/>
+            <w:szCs w:val="24"/>
+          </w:rPr>
+          <w:t>System</w:t>
+        </w:r>
+      </w:hyperlink>
+      <w:r>
+        <w:rPr>
+          <w:rFonts w:ascii="Courier New" w:eastAsia="Times New Roman" w:hAnsi="Courier New" w:cs="Courier New"/>
+          <w:color w:val="000066"/>
+          <w:sz w:val="24"/>
+          <w:szCs w:val="24"/>
+        </w:rPr>
+        <w:t>.</w:t>
+      </w:r>
+      <w:proofErr w:type="gramStart"/>
+      <w:r>
+        <w:rPr>
+          <w:rFonts w:ascii="Courier New" w:eastAsia="Times New Roman" w:hAnsi="Courier New" w:cs="Courier New"/>
+          <w:color w:val="006633"/>
+          <w:sz w:val="24"/>
+          <w:szCs w:val="24"/>
+        </w:rPr>
+        <w:t>out</w:t>
+      </w:r>
+      <w:r>
+        <w:rPr>
+          <w:rFonts w:ascii="Courier New" w:eastAsia="Times New Roman" w:hAnsi="Courier New" w:cs="Courier New"/>
+          <w:color w:val="000066"/>
+          <w:sz w:val="24"/>
+          <w:szCs w:val="24"/>
+        </w:rPr>
+        <w:t>.</w:t>
+      </w:r>
+      <w:r>
+        <w:rPr>
+          <w:rFonts w:ascii="Courier New" w:eastAsia="Times New Roman" w:hAnsi="Courier New" w:cs="Courier New"/>
+          <w:color w:val="006633"/>
+          <w:sz w:val="24"/>
+          <w:szCs w:val="24"/>
+        </w:rPr>
+        <w:t>print</w:t>
+      </w:r>
+      <w:proofErr w:type="spellEnd"/>
+      <w:r>
+        <w:rPr>
+          <w:rFonts w:ascii="Courier New" w:eastAsia="Times New Roman" w:hAnsi="Courier New" w:cs="Courier New"/>
+          <w:color w:val="009900"/>
+          <w:sz w:val="24"/>
+          <w:szCs w:val="24"/>
+        </w:rPr>
+        <w:t>(</w:t>
+      </w:r>
+      <w:proofErr w:type="gramEnd"/>
+      <w:r>
+        <w:rPr>
+          <w:rFonts w:ascii="Courier New" w:eastAsia="Times New Roman" w:hAnsi="Courier New" w:cs="Courier New"/>
+          <w:color w:val="000066"/>
+          <w:sz w:val="24"/>
+          <w:szCs w:val="24"/>
+        </w:rPr>
+        <w:t>name</w:t>
+      </w:r>
+      <w:r>
+        <w:rPr>
+          <w:rFonts w:ascii="Courier New" w:eastAsia="Times New Roman" w:hAnsi="Courier New" w:cs="Courier New"/>
+          <w:color w:val="009900"/>
+          <w:sz w:val="24"/>
+          <w:szCs w:val="24"/>
+        </w:rPr>
+        <w:t>)</w:t>
+      </w:r>
+      <w:r>
+        <w:rPr>
+          <w:rFonts w:ascii="Courier New" w:eastAsia="Times New Roman" w:hAnsi="Courier New" w:cs="Courier New"/>
+          <w:color w:val="339933"/>
+          <w:sz w:val="24"/>
+          <w:szCs w:val="24"/>
+        </w:rPr>
+        <w:t>;</w:t>
+      </w:r>
+      <w:bookmarkEnd w:id="0"/>
+    </w:p>
+    <w:p>
+      <w:r>
         <w:t>}</w:t>
       </w:r>
-    </w:p>
-    <w:p>
-      <w:r>
-        <w:t>}</w:t>
-      </w:r>
-      <w:bookmarkStart w:id="0" w:name="_GoBack"/>
-      <w:bookmarkEnd w:id="0"/>
     </w:p>
     <w:sectPr>
       <w:pgSz w:w="12240" w:h="15840"/>
@@ -81,6 +683,127 @@
     </w:sectPr>
   </w:body>
 </w:document>
+</file>
+
+<file path=word/numbering.xml><?xml version="1.0" encoding="utf-8"?>
+<w:numbering xmlns:wpc="http://schemas.microsoft.com/office/word/2010/wordprocessingCanvas" xmlns:mc="http://schemas.openxmlformats.org/markup-compatibility/2006" xmlns:o="urn:schemas-microsoft-com:office:office" xmlns:r="http://schemas.openxmlformats.org/officeDocument/2006/relationships" xmlns:m="http://schemas.openxmlformats.org/officeDocument/2006/math" xmlns:v="urn:schemas-microsoft-com:vml" xmlns:wp14="http://schemas.microsoft.com/office/word/2010/wordprocessingDrawing" xmlns:wp="http://schemas.openxmlformats.org/drawingml/2006/wordprocessingDrawing" xmlns:w10="urn:schemas-microsoft-com:office:word" xmlns:w="http://schemas.openxmlformats.org/wordprocessingml/2006/main" xmlns:w14="http://schemas.microsoft.com/office/word/2010/wordml" xmlns:wpg="http://schemas.microsoft.com/office/word/2010/wordprocessingGroup" xmlns:wpi="http://schemas.microsoft.com/office/word/2010/wordprocessingInk" xmlns:wne="http://schemas.microsoft.com/office/word/2006/wordml" xmlns:wps="http://schemas.microsoft.com/office/word/2010/wordprocessingShape" mc:Ignorable="w14 wp14">
+  <w:abstractNum w:abstractNumId="0">
+    <w:nsid w:val="56D20B64"/>
+    <w:multiLevelType w:val="multilevel"/>
+    <w:tmpl w:val="64E4FE78"/>
+    <w:lvl w:ilvl="0">
+      <w:start w:val="1"/>
+      <w:numFmt w:val="decimal"/>
+      <w:lvlText w:val="%1."/>
+      <w:lvlJc w:val="left"/>
+      <w:pPr>
+        <w:tabs>
+          <w:tab w:val="num" w:pos="720"/>
+        </w:tabs>
+        <w:ind w:left="720" w:hanging="360"/>
+      </w:pPr>
+    </w:lvl>
+    <w:lvl w:ilvl="1" w:tentative="1">
+      <w:start w:val="1"/>
+      <w:numFmt w:val="decimal"/>
+      <w:lvlText w:val="%2."/>
+      <w:lvlJc w:val="left"/>
+      <w:pPr>
+        <w:tabs>
+          <w:tab w:val="num" w:pos="1440"/>
+        </w:tabs>
+        <w:ind w:left="1440" w:hanging="360"/>
+      </w:pPr>
+    </w:lvl>
+    <w:lvl w:ilvl="2" w:tentative="1">
+      <w:start w:val="1"/>
+      <w:numFmt w:val="decimal"/>
+      <w:lvlText w:val="%3."/>
+      <w:lvlJc w:val="left"/>
+      <w:pPr>
+        <w:tabs>
+          <w:tab w:val="num" w:pos="2160"/>
+        </w:tabs>
+        <w:ind w:left="2160" w:hanging="360"/>
+      </w:pPr>
+    </w:lvl>
+    <w:lvl w:ilvl="3" w:tentative="1">
+      <w:start w:val="1"/>
+      <w:numFmt w:val="decimal"/>
+      <w:lvlText w:val="%4."/>
+      <w:lvlJc w:val="left"/>
+      <w:pPr>
+        <w:tabs>
+          <w:tab w:val="num" w:pos="2880"/>
+        </w:tabs>
+        <w:ind w:left="2880" w:hanging="360"/>
+      </w:pPr>
+    </w:lvl>
+    <w:lvl w:ilvl="4" w:tentative="1">
+      <w:start w:val="1"/>
+      <w:numFmt w:val="decimal"/>
+      <w:lvlText w:val="%5."/>
+      <w:lvlJc w:val="left"/>
+      <w:pPr>
+        <w:tabs>
+          <w:tab w:val="num" w:pos="3600"/>
+        </w:tabs>
+        <w:ind w:left="3600" w:hanging="360"/>
+      </w:pPr>
+    </w:lvl>
+    <w:lvl w:ilvl="5" w:tentative="1">
+      <w:start w:val="1"/>
+      <w:numFmt w:val="decimal"/>
+      <w:lvlText w:val="%6."/>
+      <w:lvlJc w:val="left"/>
+      <w:pPr>
+        <w:tabs>
+          <w:tab w:val="num" w:pos="4320"/>
+        </w:tabs>
+        <w:ind w:left="4320" w:hanging="360"/>
+      </w:pPr>
+    </w:lvl>
+    <w:lvl w:ilvl="6" w:tentative="1">
+      <w:start w:val="1"/>
+      <w:numFmt w:val="decimal"/>
+      <w:lvlText w:val="%7."/>
+      <w:lvlJc w:val="left"/>
+      <w:pPr>
+        <w:tabs>
+          <w:tab w:val="num" w:pos="5040"/>
+        </w:tabs>
+        <w:ind w:left="5040" w:hanging="360"/>
+      </w:pPr>
+    </w:lvl>
+    <w:lvl w:ilvl="7" w:tentative="1">
+      <w:start w:val="1"/>
+      <w:numFmt w:val="decimal"/>
+      <w:lvlText w:val="%8."/>
+      <w:lvlJc w:val="left"/>
+      <w:pPr>
+        <w:tabs>
+          <w:tab w:val="num" w:pos="5760"/>
+        </w:tabs>
+        <w:ind w:left="5760" w:hanging="360"/>
+      </w:pPr>
+    </w:lvl>
+    <w:lvl w:ilvl="8" w:tentative="1">
+      <w:start w:val="1"/>
+      <w:numFmt w:val="decimal"/>
+      <w:lvlText w:val="%9."/>
+      <w:lvlJc w:val="left"/>
+      <w:pPr>
+        <w:tabs>
+          <w:tab w:val="num" w:pos="6480"/>
+        </w:tabs>
+        <w:ind w:left="6480" w:hanging="360"/>
+      </w:pPr>
+    </w:lvl>
+  </w:abstractNum>
+  <w:num w:numId="1">
+    <w:abstractNumId w:val="0"/>
+  </w:num>
+</w:numbering>
 </file>
 
 <file path=word/styles.xml><?xml version="1.0" encoding="utf-8"?>
@@ -270,6 +993,36 @@
     <w:semiHidden/>
     <w:unhideWhenUsed/>
   </w:style>
+  <w:style w:type="character" w:customStyle="1" w:styleId="co1">
+    <w:name w:val="co1"/>
+    <w:basedOn w:val="DefaultParagraphFont"/>
+    <w:rsid w:val="00F21B8D"/>
+  </w:style>
+  <w:style w:type="character" w:customStyle="1" w:styleId="kw3">
+    <w:name w:val="kw3"/>
+    <w:basedOn w:val="DefaultParagraphFont"/>
+    <w:rsid w:val="00F21B8D"/>
+  </w:style>
+  <w:style w:type="character" w:customStyle="1" w:styleId="sy0">
+    <w:name w:val="sy0"/>
+    <w:basedOn w:val="DefaultParagraphFont"/>
+    <w:rsid w:val="00F21B8D"/>
+  </w:style>
+  <w:style w:type="character" w:customStyle="1" w:styleId="st0">
+    <w:name w:val="st0"/>
+    <w:basedOn w:val="DefaultParagraphFont"/>
+    <w:rsid w:val="00F21B8D"/>
+  </w:style>
+  <w:style w:type="character" w:customStyle="1" w:styleId="me1">
+    <w:name w:val="me1"/>
+    <w:basedOn w:val="DefaultParagraphFont"/>
+    <w:rsid w:val="00F21B8D"/>
+  </w:style>
+  <w:style w:type="character" w:customStyle="1" w:styleId="br0">
+    <w:name w:val="br0"/>
+    <w:basedOn w:val="DefaultParagraphFont"/>
+    <w:rsid w:val="00F21B8D"/>
+  </w:style>
 </w:styles>
 </file>
 
@@ -459,6 +1212,36 @@
     <w:uiPriority w:val="99"/>
     <w:semiHidden/>
     <w:unhideWhenUsed/>
+  </w:style>
+  <w:style w:type="character" w:customStyle="1" w:styleId="co1">
+    <w:name w:val="co1"/>
+    <w:basedOn w:val="DefaultParagraphFont"/>
+    <w:rsid w:val="00F21B8D"/>
+  </w:style>
+  <w:style w:type="character" w:customStyle="1" w:styleId="kw3">
+    <w:name w:val="kw3"/>
+    <w:basedOn w:val="DefaultParagraphFont"/>
+    <w:rsid w:val="00F21B8D"/>
+  </w:style>
+  <w:style w:type="character" w:customStyle="1" w:styleId="sy0">
+    <w:name w:val="sy0"/>
+    <w:basedOn w:val="DefaultParagraphFont"/>
+    <w:rsid w:val="00F21B8D"/>
+  </w:style>
+  <w:style w:type="character" w:customStyle="1" w:styleId="st0">
+    <w:name w:val="st0"/>
+    <w:basedOn w:val="DefaultParagraphFont"/>
+    <w:rsid w:val="00F21B8D"/>
+  </w:style>
+  <w:style w:type="character" w:customStyle="1" w:styleId="me1">
+    <w:name w:val="me1"/>
+    <w:basedOn w:val="DefaultParagraphFont"/>
+    <w:rsid w:val="00F21B8D"/>
+  </w:style>
+  <w:style w:type="character" w:customStyle="1" w:styleId="br0">
+    <w:name w:val="br0"/>
+    <w:basedOn w:val="DefaultParagraphFont"/>
+    <w:rsid w:val="00F21B8D"/>
   </w:style>
 </w:styles>
 </file>

</xml_diff>

<commit_message>
bai tap ve for
</commit_message>
<xml_diff>
--- a/buoi1.docx
+++ b/buoi1.docx
@@ -3373,35 +3373,309 @@
       <w:pPr>
         <w:spacing w:before="100" w:beforeAutospacing="1" w:after="100" w:afterAutospacing="1" w:line="300" w:lineRule="atLeast"/>
         <w:ind w:left="360"/>
-      </w:pPr>
-      <w:r>
-        <w:rPr>
-          <w:rFonts w:ascii="Courier New" w:eastAsia="Times New Roman" w:hAnsi="Courier New" w:cs="Courier New"/>
-          <w:i/>
-          <w:iCs/>
-          <w:color w:val="666666"/>
-          <w:sz w:val="24"/>
-          <w:szCs w:val="24"/>
-        </w:rPr>
-        <w:tab/>
-      </w:r>
-      <w:r>
-        <w:rPr>
-          <w:rFonts w:ascii="Courier New" w:eastAsia="Times New Roman" w:hAnsi="Courier New" w:cs="Courier New"/>
-          <w:i/>
-          <w:iCs/>
-          <w:color w:val="666666"/>
-          <w:sz w:val="24"/>
-          <w:szCs w:val="24"/>
-        </w:rPr>
-        <w:tab/>
-        <w:t>*/</w:t>
-      </w:r>
+        <w:rPr>
+          <w:rFonts w:ascii="Courier New" w:eastAsia="Times New Roman" w:hAnsi="Courier New" w:cs="Courier New"/>
+          <w:i/>
+          <w:iCs/>
+          <w:color w:val="666666"/>
+          <w:sz w:val="24"/>
+          <w:szCs w:val="24"/>
+        </w:rPr>
+      </w:pPr>
+    </w:p>
+    <w:p>
+      <w:pPr>
+        <w:spacing w:before="100" w:beforeAutospacing="1" w:after="100" w:afterAutospacing="1" w:line="300" w:lineRule="atLeast"/>
+        <w:ind w:left="1080" w:firstLine="360"/>
+        <w:rPr>
+          <w:rFonts w:ascii="Courier New" w:eastAsia="Times New Roman" w:hAnsi="Courier New" w:cs="Courier New"/>
+          <w:i/>
+          <w:iCs/>
+          <w:color w:val="666666"/>
+          <w:sz w:val="24"/>
+          <w:szCs w:val="24"/>
+        </w:rPr>
+      </w:pPr>
       <w:bookmarkStart w:id="0" w:name="_GoBack"/>
       <w:bookmarkEnd w:id="0"/>
       <w:r>
-        <w:tab/>
-      </w:r>
+        <w:rPr>
+          <w:rFonts w:ascii="Courier New" w:eastAsia="Times New Roman" w:hAnsi="Courier New" w:cs="Courier New"/>
+          <w:i/>
+          <w:iCs/>
+          <w:color w:val="666666"/>
+          <w:sz w:val="24"/>
+          <w:szCs w:val="24"/>
+        </w:rPr>
+        <w:t>//built - in function</w:t>
+      </w:r>
+    </w:p>
+    <w:p>
+      <w:pPr>
+        <w:spacing w:before="100" w:beforeAutospacing="1" w:after="100" w:afterAutospacing="1" w:line="300" w:lineRule="atLeast"/>
+        <w:ind w:left="360"/>
+        <w:rPr>
+          <w:rFonts w:ascii="Courier New" w:eastAsia="Times New Roman" w:hAnsi="Courier New" w:cs="Courier New"/>
+          <w:i/>
+          <w:iCs/>
+          <w:color w:val="666666"/>
+          <w:sz w:val="24"/>
+          <w:szCs w:val="24"/>
+        </w:rPr>
+      </w:pPr>
+      <w:r>
+        <w:rPr>
+          <w:rFonts w:ascii="Courier New" w:eastAsia="Times New Roman" w:hAnsi="Courier New" w:cs="Courier New"/>
+          <w:i/>
+          <w:iCs/>
+          <w:color w:val="666666"/>
+          <w:sz w:val="24"/>
+          <w:szCs w:val="24"/>
+        </w:rPr>
+        <w:tab/>
+      </w:r>
+      <w:r>
+        <w:rPr>
+          <w:rFonts w:ascii="Courier New" w:eastAsia="Times New Roman" w:hAnsi="Courier New" w:cs="Courier New"/>
+          <w:i/>
+          <w:iCs/>
+          <w:color w:val="666666"/>
+          <w:sz w:val="24"/>
+          <w:szCs w:val="24"/>
+        </w:rPr>
+        <w:tab/>
+        <w:t>for(int i = 1 ; i &lt;= 100 ; i++){</w:t>
+      </w:r>
+    </w:p>
+    <w:p>
+      <w:pPr>
+        <w:spacing w:before="100" w:beforeAutospacing="1" w:after="100" w:afterAutospacing="1" w:line="300" w:lineRule="atLeast"/>
+        <w:ind w:left="360"/>
+        <w:rPr>
+          <w:rFonts w:ascii="Courier New" w:eastAsia="Times New Roman" w:hAnsi="Courier New" w:cs="Courier New"/>
+          <w:i/>
+          <w:iCs/>
+          <w:color w:val="666666"/>
+          <w:sz w:val="24"/>
+          <w:szCs w:val="24"/>
+        </w:rPr>
+      </w:pPr>
+      <w:r>
+        <w:rPr>
+          <w:rFonts w:ascii="Courier New" w:eastAsia="Times New Roman" w:hAnsi="Courier New" w:cs="Courier New"/>
+          <w:i/>
+          <w:iCs/>
+          <w:color w:val="666666"/>
+          <w:sz w:val="24"/>
+          <w:szCs w:val="24"/>
+        </w:rPr>
+        <w:tab/>
+      </w:r>
+      <w:r>
+        <w:rPr>
+          <w:rFonts w:ascii="Courier New" w:eastAsia="Times New Roman" w:hAnsi="Courier New" w:cs="Courier New"/>
+          <w:i/>
+          <w:iCs/>
+          <w:color w:val="666666"/>
+          <w:sz w:val="24"/>
+          <w:szCs w:val="24"/>
+        </w:rPr>
+        <w:tab/>
+      </w:r>
+      <w:r>
+        <w:rPr>
+          <w:rFonts w:ascii="Courier New" w:eastAsia="Times New Roman" w:hAnsi="Courier New" w:cs="Courier New"/>
+          <w:i/>
+          <w:iCs/>
+          <w:color w:val="666666"/>
+          <w:sz w:val="24"/>
+          <w:szCs w:val="24"/>
+        </w:rPr>
+        <w:tab/>
+        <w:t>if (Math.sqrt(i) % 1 == 0){</w:t>
+      </w:r>
+    </w:p>
+    <w:p>
+      <w:pPr>
+        <w:spacing w:before="100" w:beforeAutospacing="1" w:after="100" w:afterAutospacing="1" w:line="300" w:lineRule="atLeast"/>
+        <w:ind w:left="360"/>
+        <w:rPr>
+          <w:rFonts w:ascii="Courier New" w:eastAsia="Times New Roman" w:hAnsi="Courier New" w:cs="Courier New"/>
+          <w:i/>
+          <w:iCs/>
+          <w:color w:val="666666"/>
+          <w:sz w:val="24"/>
+          <w:szCs w:val="24"/>
+        </w:rPr>
+      </w:pPr>
+      <w:r>
+        <w:rPr>
+          <w:rFonts w:ascii="Courier New" w:eastAsia="Times New Roman" w:hAnsi="Courier New" w:cs="Courier New"/>
+          <w:i/>
+          <w:iCs/>
+          <w:color w:val="666666"/>
+          <w:sz w:val="24"/>
+          <w:szCs w:val="24"/>
+        </w:rPr>
+        <w:tab/>
+      </w:r>
+      <w:r>
+        <w:rPr>
+          <w:rFonts w:ascii="Courier New" w:eastAsia="Times New Roman" w:hAnsi="Courier New" w:cs="Courier New"/>
+          <w:i/>
+          <w:iCs/>
+          <w:color w:val="666666"/>
+          <w:sz w:val="24"/>
+          <w:szCs w:val="24"/>
+        </w:rPr>
+        <w:tab/>
+      </w:r>
+      <w:r>
+        <w:rPr>
+          <w:rFonts w:ascii="Courier New" w:eastAsia="Times New Roman" w:hAnsi="Courier New" w:cs="Courier New"/>
+          <w:i/>
+          <w:iCs/>
+          <w:color w:val="666666"/>
+          <w:sz w:val="24"/>
+          <w:szCs w:val="24"/>
+        </w:rPr>
+        <w:tab/>
+      </w:r>
+      <w:r>
+        <w:rPr>
+          <w:rFonts w:ascii="Courier New" w:eastAsia="Times New Roman" w:hAnsi="Courier New" w:cs="Courier New"/>
+          <w:i/>
+          <w:iCs/>
+          <w:color w:val="666666"/>
+          <w:sz w:val="24"/>
+          <w:szCs w:val="24"/>
+        </w:rPr>
+        <w:tab/>
+        <w:t>System.out.println(i);</w:t>
+      </w:r>
+    </w:p>
+    <w:p>
+      <w:pPr>
+        <w:spacing w:before="100" w:beforeAutospacing="1" w:after="100" w:afterAutospacing="1" w:line="300" w:lineRule="atLeast"/>
+        <w:ind w:left="360"/>
+        <w:rPr>
+          <w:rFonts w:ascii="Courier New" w:eastAsia="Times New Roman" w:hAnsi="Courier New" w:cs="Courier New"/>
+          <w:i/>
+          <w:iCs/>
+          <w:color w:val="666666"/>
+          <w:sz w:val="24"/>
+          <w:szCs w:val="24"/>
+        </w:rPr>
+      </w:pPr>
+      <w:r>
+        <w:rPr>
+          <w:rFonts w:ascii="Courier New" w:eastAsia="Times New Roman" w:hAnsi="Courier New" w:cs="Courier New"/>
+          <w:i/>
+          <w:iCs/>
+          <w:color w:val="666666"/>
+          <w:sz w:val="24"/>
+          <w:szCs w:val="24"/>
+        </w:rPr>
+        <w:tab/>
+      </w:r>
+      <w:r>
+        <w:rPr>
+          <w:rFonts w:ascii="Courier New" w:eastAsia="Times New Roman" w:hAnsi="Courier New" w:cs="Courier New"/>
+          <w:i/>
+          <w:iCs/>
+          <w:color w:val="666666"/>
+          <w:sz w:val="24"/>
+          <w:szCs w:val="24"/>
+        </w:rPr>
+        <w:tab/>
+      </w:r>
+      <w:r>
+        <w:rPr>
+          <w:rFonts w:ascii="Courier New" w:eastAsia="Times New Roman" w:hAnsi="Courier New" w:cs="Courier New"/>
+          <w:i/>
+          <w:iCs/>
+          <w:color w:val="666666"/>
+          <w:sz w:val="24"/>
+          <w:szCs w:val="24"/>
+        </w:rPr>
+        <w:tab/>
+        <w:t>}</w:t>
+      </w:r>
+    </w:p>
+    <w:p>
+      <w:pPr>
+        <w:spacing w:before="100" w:beforeAutospacing="1" w:after="100" w:afterAutospacing="1" w:line="300" w:lineRule="atLeast"/>
+        <w:ind w:left="360"/>
+        <w:rPr>
+          <w:rFonts w:ascii="Courier New" w:eastAsia="Times New Roman" w:hAnsi="Courier New" w:cs="Courier New"/>
+          <w:i/>
+          <w:iCs/>
+          <w:color w:val="666666"/>
+          <w:sz w:val="24"/>
+          <w:szCs w:val="24"/>
+        </w:rPr>
+      </w:pPr>
+      <w:r>
+        <w:rPr>
+          <w:rFonts w:ascii="Courier New" w:eastAsia="Times New Roman" w:hAnsi="Courier New" w:cs="Courier New"/>
+          <w:i/>
+          <w:iCs/>
+          <w:color w:val="666666"/>
+          <w:sz w:val="24"/>
+          <w:szCs w:val="24"/>
+        </w:rPr>
+        <w:tab/>
+      </w:r>
+      <w:r>
+        <w:rPr>
+          <w:rFonts w:ascii="Courier New" w:eastAsia="Times New Roman" w:hAnsi="Courier New" w:cs="Courier New"/>
+          <w:i/>
+          <w:iCs/>
+          <w:color w:val="666666"/>
+          <w:sz w:val="24"/>
+          <w:szCs w:val="24"/>
+        </w:rPr>
+        <w:tab/>
+        <w:t>}</w:t>
+      </w:r>
+    </w:p>
+    <w:p>
+      <w:pPr>
+        <w:spacing w:before="100" w:beforeAutospacing="1" w:after="100" w:afterAutospacing="1" w:line="300" w:lineRule="atLeast"/>
+        <w:ind w:left="360"/>
+      </w:pPr>
+      <w:r>
+        <w:rPr>
+          <w:rFonts w:ascii="Courier New" w:eastAsia="Times New Roman" w:hAnsi="Courier New" w:cs="Courier New"/>
+          <w:i/>
+          <w:iCs/>
+          <w:color w:val="666666"/>
+          <w:sz w:val="24"/>
+          <w:szCs w:val="24"/>
+        </w:rPr>
+        <w:tab/>
+      </w:r>
+      <w:r>
+        <w:rPr>
+          <w:rFonts w:ascii="Courier New" w:eastAsia="Times New Roman" w:hAnsi="Courier New" w:cs="Courier New"/>
+          <w:i/>
+          <w:iCs/>
+          <w:color w:val="666666"/>
+          <w:sz w:val="24"/>
+          <w:szCs w:val="24"/>
+        </w:rPr>
+        <w:tab/>
+        <w:t>*/</w:t>
+      </w:r>
+      <w:r>
+        <w:tab/>
+      </w:r>
+    </w:p>
+    <w:p>
+      <w:pPr>
+        <w:spacing w:before="100" w:beforeAutospacing="1" w:after="100" w:afterAutospacing="1" w:line="300" w:lineRule="atLeast"/>
+        <w:ind w:left="360"/>
+      </w:pPr>
     </w:p>
     <w:sectPr>
       <w:pgSz w:w="12240" w:h="15840"/>

</xml_diff>